<commit_message>
1 - generating passports and create pdf
</commit_message>
<xml_diff>
--- a/passport-processing/src/main/resources/file.docx
+++ b/passport-processing/src/main/resources/file.docx
@@ -93,18 +93,131 @@
           <w:b/>
           <w:sz w:val="20"/>
           <w:szCs w:val="20"/>
+        </w:rPr>
+      </w:pPr>
+      <w:r>
+        <w:rPr>
+          <w:rFonts w:cs="Arial"/>
+          <w:b/>
+          <w:sz w:val="20"/>
+          <w:szCs w:val="20"/>
           <w:lang w:val="en-US"/>
         </w:rPr>
-      </w:pPr>
+        <w:t>RDZ</w:t>
+      </w:r>
       <w:r>
         <w:rPr>
           <w:rFonts w:cs="Arial"/>
           <w:b/>
           <w:sz w:val="20"/>
           <w:szCs w:val="20"/>
+        </w:rPr>
+        <w:t>-</w:t>
+      </w:r>
+      <w:r>
+        <w:rPr>
+          <w:rFonts w:cs="Arial"/>
+          <w:b/>
+          <w:sz w:val="20"/>
+          <w:szCs w:val="20"/>
           <w:lang w:val="en-US"/>
         </w:rPr>
-        <w:t>RDZ-S-20.11-G-0/1-MPa-050-M12T-RMD</w:t>
+        <w:t>S</w:t>
+      </w:r>
+      <w:r>
+        <w:rPr>
+          <w:rFonts w:cs="Arial"/>
+          <w:b/>
+          <w:sz w:val="20"/>
+          <w:szCs w:val="20"/>
+        </w:rPr>
+        <w:t>-20.11-</w:t>
+      </w:r>
+      <w:r>
+        <w:rPr>
+          <w:rFonts w:cs="Arial"/>
+          <w:b/>
+          <w:sz w:val="20"/>
+          <w:szCs w:val="20"/>
+          <w:lang w:val="en-US"/>
+        </w:rPr>
+        <w:t>G</w:t>
+      </w:r>
+      <w:r>
+        <w:rPr>
+          <w:rFonts w:cs="Arial"/>
+          <w:b/>
+          <w:sz w:val="20"/>
+          <w:szCs w:val="20"/>
+        </w:rPr>
+        <w:t>-0/1-</w:t>
+      </w:r>
+      <w:r>
+        <w:rPr>
+          <w:rFonts w:cs="Arial"/>
+          <w:b/>
+          <w:sz w:val="20"/>
+          <w:szCs w:val="20"/>
+          <w:lang w:val="en-US"/>
+        </w:rPr>
+        <w:t>MPa</w:t>
+      </w:r>
+      <w:r>
+        <w:rPr>
+          <w:rFonts w:cs="Arial"/>
+          <w:b/>
+          <w:sz w:val="20"/>
+          <w:szCs w:val="20"/>
+        </w:rPr>
+        <w:t>-050-</w:t>
+      </w:r>
+      <w:r>
+        <w:rPr>
+          <w:rFonts w:cs="Arial"/>
+          <w:b/>
+          <w:sz w:val="20"/>
+          <w:szCs w:val="20"/>
+          <w:lang w:val="en-US"/>
+        </w:rPr>
+        <w:t>M</w:t>
+      </w:r>
+      <w:r>
+        <w:rPr>
+          <w:rFonts w:cs="Arial"/>
+          <w:b/>
+          <w:sz w:val="20"/>
+          <w:szCs w:val="20"/>
+        </w:rPr>
+        <w:t>12</w:t>
+      </w:r>
+      <w:r>
+        <w:rPr>
+          <w:rFonts w:cs="Arial"/>
+          <w:b/>
+          <w:sz w:val="20"/>
+          <w:szCs w:val="20"/>
+          <w:lang w:val="en-US"/>
+        </w:rPr>
+        <w:t>T</w:t>
+      </w:r>
+      <w:r>
+        <w:rPr>
+          <w:rFonts w:cs="Arial"/>
+          <w:b/>
+          <w:sz w:val="20"/>
+          <w:szCs w:val="20"/>
+        </w:rPr>
+        <w:t>-</w:t>
+      </w:r>
+      <w:r>
+        <w:rPr>
+          <w:rFonts w:cs="Arial"/>
+          <w:b/>
+          <w:sz w:val="20"/>
+          <w:szCs w:val="20"/>
+          <w:lang w:val="en-US"/>
+        </w:rPr>
+        <w:t>RMD</w:t>
       </w:r>
     </w:p>
     <w:p>
@@ -1002,7 +1115,7 @@
           <w:sz w:val="20"/>
           <w:szCs w:val="20"/>
         </w:rPr>
-        <w:t>Дата изготовления: DATEUP г.</w:t>
+        <w:t>Дата изготовления: DATE г.</w:t>
       </w:r>
     </w:p>
     <w:p>
@@ -1410,15 +1523,7 @@
           <w:sz w:val="20"/>
           <w:szCs w:val="20"/>
         </w:rPr>
-        <w:t>РВМН-26.51.</w:t>
-      </w:r>
-      <w:r>
-        <w:rPr>
-          <w:rFonts w:cs="Arial"/>
-          <w:sz w:val="20"/>
-          <w:szCs w:val="20"/>
-        </w:rPr>
-        <w:t>52-406233-001-22 ПС</w:t>
+        <w:t>РВМН-26.51.52-406233-001-22 ПС</w:t>
       </w:r>
     </w:p>
     <w:tbl>
@@ -2257,7 +2362,17 @@
           <w:sz w:val="20"/>
           <w:szCs w:val="20"/>
         </w:rPr>
-        <w:t>Дата изготовления: DATEDOWN г.</w:t>
+        <w:t>Дата изготовления: DATE</w:t>
+      </w:r>
+      <w:bookmarkStart w:id="0" w:name="_GoBack"/>
+      <w:bookmarkEnd w:id="0"/>
+      <w:r>
+        <w:rPr>
+          <w:rFonts w:cs="Arial"/>
+          <w:sz w:val="20"/>
+          <w:szCs w:val="20"/>
+        </w:rPr>
+        <w:t xml:space="preserve"> г.</w:t>
       </w:r>
     </w:p>
     <w:p>
@@ -3544,15 +3659,7 @@
                 <w:sz w:val="16"/>
                 <w:szCs w:val="16"/>
               </w:rPr>
-              <w:t xml:space="preserve">Дата снятия с </w:t>
-            </w:r>
-            <w:r>
-              <w:rPr>
-                <w:rFonts w:eastAsia="Calibri" w:cs="Arial"/>
-                <w:sz w:val="16"/>
-                <w:szCs w:val="16"/>
-              </w:rPr>
-              <w:t>изделия</w:t>
+              <w:t>Дата снятия с изделия</w:t>
             </w:r>
           </w:p>
         </w:tc>
@@ -4291,8 +4398,6 @@
           </wp:inline>
         </w:drawing>
       </w:r>
-      <w:bookmarkStart w:id="0" w:name="_GoBack"/>
-      <w:bookmarkEnd w:id="0"/>
     </w:p>
     <w:sectPr>
       <w:type w:val="continuous"/>
@@ -5109,7 +5214,7 @@
 </file>
 
 <file path=customXml/itemProps1.xml><?xml version="1.0" encoding="utf-8"?>
-<ds:datastoreItem xmlns:ds="http://schemas.openxmlformats.org/officeDocument/2006/customXml" ds:itemID="{01DB6D17-A8F4-4305-B7CC-B1EBBC8781D3}">
+<ds:datastoreItem xmlns:ds="http://schemas.openxmlformats.org/officeDocument/2006/customXml" ds:itemID="{CAD6355E-A4EB-4C13-B054-BFC71AFE4E1D}">
   <ds:schemaRefs>
     <ds:schemaRef ds:uri="http://schemas.openxmlformats.org/officeDocument/2006/bibliography"/>
   </ds:schemaRefs>

</xml_diff>